<commit_message>
modifies reports, added raycast and chest, fixed tileson
</commit_message>
<xml_diff>
--- a/Confluence/Report3.docx
+++ b/Confluence/Report3.docx
@@ -395,7 +395,7 @@
             </w:rPr>
             <w:fldChar w:fldCharType="separate"/>
           </w:r>
-          <w:hyperlink w:anchor="_Toc57301468" w:history="1">
+          <w:hyperlink w:anchor="_Toc58519994" w:history="1">
             <w:r>
               <w:rPr>
                 <w:rStyle w:val="a8"/>
@@ -440,7 +440,7 @@
                 <w:noProof/>
                 <w:webHidden/>
               </w:rPr>
-              <w:instrText xml:space="preserve"> PAGEREF _Toc57301468 \h </w:instrText>
+              <w:instrText xml:space="preserve"> PAGEREF _Toc58519994 \h </w:instrText>
             </w:r>
             <w:r>
               <w:rPr>
@@ -483,7 +483,7 @@
               <w:bdr w:val="none" w:sz="0" w:space="0" w:color="auto"/>
             </w:rPr>
           </w:pPr>
-          <w:hyperlink w:anchor="_Toc57301469" w:history="1">
+          <w:hyperlink w:anchor="_Toc58519995" w:history="1">
             <w:r>
               <w:rPr>
                 <w:rStyle w:val="a8"/>
@@ -528,7 +528,7 @@
                 <w:noProof/>
                 <w:webHidden/>
               </w:rPr>
-              <w:instrText xml:space="preserve"> PAGEREF _Toc57301469 \h </w:instrText>
+              <w:instrText xml:space="preserve"> PAGEREF _Toc58519995 \h </w:instrText>
             </w:r>
             <w:r>
               <w:rPr>
@@ -571,7 +571,7 @@
               <w:bdr w:val="none" w:sz="0" w:space="0" w:color="auto"/>
             </w:rPr>
           </w:pPr>
-          <w:hyperlink w:anchor="_Toc57301470" w:history="1">
+          <w:hyperlink w:anchor="_Toc58519996" w:history="1">
             <w:r>
               <w:rPr>
                 <w:rStyle w:val="a8"/>
@@ -616,7 +616,7 @@
                 <w:noProof/>
                 <w:webHidden/>
               </w:rPr>
-              <w:instrText xml:space="preserve"> PAGEREF _Toc57301470 \h </w:instrText>
+              <w:instrText xml:space="preserve"> PAGEREF _Toc58519996 \h </w:instrText>
             </w:r>
             <w:r>
               <w:rPr>
@@ -663,7 +663,7 @@
               <w:bdr w:val="none" w:sz="0" w:space="0" w:color="auto"/>
             </w:rPr>
           </w:pPr>
-          <w:hyperlink w:anchor="_Toc57301471" w:history="1">
+          <w:hyperlink w:anchor="_Toc58519997" w:history="1">
             <w:r>
               <w:rPr>
                 <w:rStyle w:val="a8"/>
@@ -719,7 +719,7 @@
                 <w:noProof/>
                 <w:webHidden/>
               </w:rPr>
-              <w:instrText xml:space="preserve"> PAGEREF _Toc57301471 \h </w:instrText>
+              <w:instrText xml:space="preserve"> PAGEREF _Toc58519997 \h </w:instrText>
             </w:r>
             <w:r>
               <w:rPr>
@@ -766,7 +766,7 @@
               <w:bdr w:val="none" w:sz="0" w:space="0" w:color="auto"/>
             </w:rPr>
           </w:pPr>
-          <w:hyperlink w:anchor="_Toc57301472" w:history="1">
+          <w:hyperlink w:anchor="_Toc58519998" w:history="1">
             <w:r>
               <w:rPr>
                 <w:rStyle w:val="a8"/>
@@ -815,7 +815,7 @@
                 <w:noProof/>
                 <w:webHidden/>
               </w:rPr>
-              <w:instrText xml:space="preserve"> PAGEREF _Toc57301472 \h </w:instrText>
+              <w:instrText xml:space="preserve"> PAGEREF _Toc58519998 \h </w:instrText>
             </w:r>
             <w:r>
               <w:rPr>
@@ -858,7 +858,7 @@
               <w:bdr w:val="none" w:sz="0" w:space="0" w:color="auto"/>
             </w:rPr>
           </w:pPr>
-          <w:hyperlink w:anchor="_Toc57301473" w:history="1">
+          <w:hyperlink w:anchor="_Toc58519999" w:history="1">
             <w:r>
               <w:rPr>
                 <w:rStyle w:val="a8"/>
@@ -903,7 +903,7 @@
                 <w:noProof/>
                 <w:webHidden/>
               </w:rPr>
-              <w:instrText xml:space="preserve"> PAGEREF _Toc57301473 \h </w:instrText>
+              <w:instrText xml:space="preserve"> PAGEREF _Toc58519999 \h </w:instrText>
             </w:r>
             <w:r>
               <w:rPr>
@@ -950,7 +950,7 @@
               <w:bdr w:val="none" w:sz="0" w:space="0" w:color="auto"/>
             </w:rPr>
           </w:pPr>
-          <w:hyperlink w:anchor="_Toc57301474" w:history="1">
+          <w:hyperlink w:anchor="_Toc58520000" w:history="1">
             <w:r>
               <w:rPr>
                 <w:rStyle w:val="a8"/>
@@ -999,7 +999,7 @@
                 <w:noProof/>
                 <w:webHidden/>
               </w:rPr>
-              <w:instrText xml:space="preserve"> PAGEREF _Toc57301474 \h </w:instrText>
+              <w:instrText xml:space="preserve"> PAGEREF _Toc58520000 \h </w:instrText>
             </w:r>
             <w:r>
               <w:rPr>
@@ -1042,7 +1042,7 @@
               <w:bdr w:val="none" w:sz="0" w:space="0" w:color="auto"/>
             </w:rPr>
           </w:pPr>
-          <w:hyperlink w:anchor="_Toc57301475" w:history="1">
+          <w:hyperlink w:anchor="_Toc58520001" w:history="1">
             <w:r>
               <w:rPr>
                 <w:rStyle w:val="a8"/>
@@ -1066,6 +1066,94 @@
                 <w:rStyle w:val="a8"/>
                 <w:noProof/>
               </w:rPr>
+              <w:t>Вимоги до рушія:</w:t>
+            </w:r>
+            <w:r>
+              <w:rPr>
+                <w:noProof/>
+                <w:webHidden/>
+              </w:rPr>
+              <w:tab/>
+            </w:r>
+            <w:r>
+              <w:rPr>
+                <w:noProof/>
+                <w:webHidden/>
+              </w:rPr>
+              <w:fldChar w:fldCharType="begin"/>
+            </w:r>
+            <w:r>
+              <w:rPr>
+                <w:noProof/>
+                <w:webHidden/>
+              </w:rPr>
+              <w:instrText xml:space="preserve"> PAGEREF _Toc58520001 \h </w:instrText>
+            </w:r>
+            <w:r>
+              <w:rPr>
+                <w:noProof/>
+                <w:webHidden/>
+              </w:rPr>
+            </w:r>
+            <w:r>
+              <w:rPr>
+                <w:noProof/>
+                <w:webHidden/>
+              </w:rPr>
+              <w:fldChar w:fldCharType="separate"/>
+            </w:r>
+            <w:r>
+              <w:rPr>
+                <w:noProof/>
+                <w:webHidden/>
+              </w:rPr>
+              <w:t>5</w:t>
+            </w:r>
+            <w:r>
+              <w:rPr>
+                <w:noProof/>
+                <w:webHidden/>
+              </w:rPr>
+              <w:fldChar w:fldCharType="end"/>
+            </w:r>
+          </w:hyperlink>
+        </w:p>
+        <w:p>
+          <w:pPr>
+            <w:pStyle w:val="12"/>
+            <w:rPr>
+              <w:rFonts w:asciiTheme="minorHAnsi" w:eastAsiaTheme="minorEastAsia" w:hAnsiTheme="minorHAnsi" w:cstheme="minorBidi"/>
+              <w:noProof/>
+              <w:color w:val="auto"/>
+              <w:sz w:val="22"/>
+              <w:szCs w:val="22"/>
+              <w:bdr w:val="none" w:sz="0" w:space="0" w:color="auto"/>
+            </w:rPr>
+          </w:pPr>
+          <w:hyperlink w:anchor="_Toc58520002" w:history="1">
+            <w:r>
+              <w:rPr>
+                <w:rStyle w:val="a8"/>
+                <w:noProof/>
+              </w:rPr>
+              <w:t>6.</w:t>
+            </w:r>
+            <w:r>
+              <w:rPr>
+                <w:rFonts w:asciiTheme="minorHAnsi" w:eastAsiaTheme="minorEastAsia" w:hAnsiTheme="minorHAnsi" w:cstheme="minorBidi"/>
+                <w:noProof/>
+                <w:color w:val="auto"/>
+                <w:sz w:val="22"/>
+                <w:szCs w:val="22"/>
+                <w:bdr w:val="none" w:sz="0" w:space="0" w:color="auto"/>
+              </w:rPr>
+              <w:tab/>
+            </w:r>
+            <w:r>
+              <w:rPr>
+                <w:rStyle w:val="a8"/>
+                <w:noProof/>
+              </w:rPr>
               <w:t>Вимоги до системи:</w:t>
             </w:r>
             <w:r>
@@ -1087,7 +1175,7 @@
                 <w:noProof/>
                 <w:webHidden/>
               </w:rPr>
-              <w:instrText xml:space="preserve"> PAGEREF _Toc57301475 \h </w:instrText>
+              <w:instrText xml:space="preserve"> PAGEREF _Toc58520002 \h </w:instrText>
             </w:r>
             <w:r>
               <w:rPr>
@@ -1134,7 +1222,7 @@
               <w:bdr w:val="none" w:sz="0" w:space="0" w:color="auto"/>
             </w:rPr>
           </w:pPr>
-          <w:hyperlink w:anchor="_Toc57301476" w:history="1">
+          <w:hyperlink w:anchor="_Toc58520003" w:history="1">
             <w:r>
               <w:rPr>
                 <w:rStyle w:val="a8"/>
@@ -1142,7 +1230,7 @@
                 <w:noProof/>
                 <w:lang w:val="uk-UA"/>
               </w:rPr>
-              <w:t>5.1</w:t>
+              <w:t>6.1</w:t>
             </w:r>
             <w:r>
               <w:rPr>
@@ -1201,7 +1289,7 @@
                 <w:noProof/>
                 <w:webHidden/>
               </w:rPr>
-              <w:instrText xml:space="preserve"> PAGEREF _Toc57301476 \h </w:instrText>
+              <w:instrText xml:space="preserve"> PAGEREF _Toc58520003 \h </w:instrText>
             </w:r>
             <w:r>
               <w:rPr>
@@ -1248,7 +1336,7 @@
               <w:bdr w:val="none" w:sz="0" w:space="0" w:color="auto"/>
             </w:rPr>
           </w:pPr>
-          <w:hyperlink w:anchor="_Toc57301477" w:history="1">
+          <w:hyperlink w:anchor="_Toc58520004" w:history="1">
             <w:r>
               <w:rPr>
                 <w:rStyle w:val="a8"/>
@@ -1256,7 +1344,7 @@
                 <w:noProof/>
                 <w:lang w:val="uk-UA"/>
               </w:rPr>
-              <w:t>5.2</w:t>
+              <w:t>6.2</w:t>
             </w:r>
             <w:r>
               <w:rPr>
@@ -1297,7 +1385,7 @@
                 <w:noProof/>
                 <w:webHidden/>
               </w:rPr>
-              <w:instrText xml:space="preserve"> PAGEREF _Toc57301477 \h </w:instrText>
+              <w:instrText xml:space="preserve"> PAGEREF _Toc58520004 \h </w:instrText>
             </w:r>
             <w:r>
               <w:rPr>
@@ -1340,13 +1428,13 @@
               <w:bdr w:val="none" w:sz="0" w:space="0" w:color="auto"/>
             </w:rPr>
           </w:pPr>
-          <w:hyperlink w:anchor="_Toc57301478" w:history="1">
+          <w:hyperlink w:anchor="_Toc58520005" w:history="1">
             <w:r>
               <w:rPr>
                 <w:rStyle w:val="a8"/>
                 <w:noProof/>
               </w:rPr>
-              <w:t>6.</w:t>
+              <w:t>7.</w:t>
             </w:r>
             <w:r>
               <w:rPr>
@@ -1385,7 +1473,7 @@
                 <w:noProof/>
                 <w:webHidden/>
               </w:rPr>
-              <w:instrText xml:space="preserve"> PAGEREF _Toc57301478 \h </w:instrText>
+              <w:instrText xml:space="preserve"> PAGEREF _Toc58520005 \h </w:instrText>
             </w:r>
             <w:r>
               <w:rPr>
@@ -1432,7 +1520,7 @@
               <w:bdr w:val="none" w:sz="0" w:space="0" w:color="auto"/>
             </w:rPr>
           </w:pPr>
-          <w:hyperlink w:anchor="_Toc57301479" w:history="1">
+          <w:hyperlink w:anchor="_Toc58520006" w:history="1">
             <w:r>
               <w:rPr>
                 <w:rStyle w:val="a8"/>
@@ -1440,7 +1528,7 @@
                 <w:noProof/>
                 <w:lang w:val="uk-UA"/>
               </w:rPr>
-              <w:t>6.1</w:t>
+              <w:t>7.1</w:t>
             </w:r>
             <w:r>
               <w:rPr>
@@ -1481,7 +1569,7 @@
                 <w:noProof/>
                 <w:webHidden/>
               </w:rPr>
-              <w:instrText xml:space="preserve"> PAGEREF _Toc57301479 \h </w:instrText>
+              <w:instrText xml:space="preserve"> PAGEREF _Toc58520006 \h </w:instrText>
             </w:r>
             <w:r>
               <w:rPr>
@@ -1502,6 +1590,102 @@
                 <w:webHidden/>
               </w:rPr>
               <w:t>7</w:t>
+            </w:r>
+            <w:r>
+              <w:rPr>
+                <w:noProof/>
+                <w:webHidden/>
+              </w:rPr>
+              <w:fldChar w:fldCharType="end"/>
+            </w:r>
+          </w:hyperlink>
+        </w:p>
+        <w:p>
+          <w:pPr>
+            <w:pStyle w:val="22"/>
+            <w:tabs>
+              <w:tab w:val="left" w:pos="1760"/>
+              <w:tab w:val="right" w:leader="dot" w:pos="8930"/>
+            </w:tabs>
+            <w:rPr>
+              <w:rFonts w:asciiTheme="minorHAnsi" w:eastAsiaTheme="minorEastAsia" w:hAnsiTheme="minorHAnsi" w:cstheme="minorBidi"/>
+              <w:noProof/>
+              <w:color w:val="auto"/>
+              <w:sz w:val="22"/>
+              <w:szCs w:val="22"/>
+              <w:bdr w:val="none" w:sz="0" w:space="0" w:color="auto"/>
+            </w:rPr>
+          </w:pPr>
+          <w:hyperlink w:anchor="_Toc58520007" w:history="1">
+            <w:r>
+              <w:rPr>
+                <w:rStyle w:val="a8"/>
+                <w:rFonts w:cs="Times New Roman"/>
+                <w:noProof/>
+                <w:lang w:val="uk-UA"/>
+              </w:rPr>
+              <w:t>7.2</w:t>
+            </w:r>
+            <w:r>
+              <w:rPr>
+                <w:rFonts w:asciiTheme="minorHAnsi" w:eastAsiaTheme="minorEastAsia" w:hAnsiTheme="minorHAnsi" w:cstheme="minorBidi"/>
+                <w:noProof/>
+                <w:color w:val="auto"/>
+                <w:sz w:val="22"/>
+                <w:szCs w:val="22"/>
+                <w:bdr w:val="none" w:sz="0" w:space="0" w:color="auto"/>
+              </w:rPr>
+              <w:tab/>
+            </w:r>
+            <w:r>
+              <w:rPr>
+                <w:rStyle w:val="a8"/>
+                <w:rFonts w:cs="Times New Roman"/>
+                <w:noProof/>
+                <w:lang w:val="uk-UA"/>
+              </w:rPr>
+              <w:t>Додаток 2:</w:t>
+            </w:r>
+            <w:r>
+              <w:rPr>
+                <w:noProof/>
+                <w:webHidden/>
+              </w:rPr>
+              <w:tab/>
+            </w:r>
+            <w:r>
+              <w:rPr>
+                <w:noProof/>
+                <w:webHidden/>
+              </w:rPr>
+              <w:fldChar w:fldCharType="begin"/>
+            </w:r>
+            <w:r>
+              <w:rPr>
+                <w:noProof/>
+                <w:webHidden/>
+              </w:rPr>
+              <w:instrText xml:space="preserve"> PAGEREF _Toc58520007 \h </w:instrText>
+            </w:r>
+            <w:r>
+              <w:rPr>
+                <w:noProof/>
+                <w:webHidden/>
+              </w:rPr>
+            </w:r>
+            <w:r>
+              <w:rPr>
+                <w:noProof/>
+                <w:webHidden/>
+              </w:rPr>
+              <w:fldChar w:fldCharType="separate"/>
+            </w:r>
+            <w:r>
+              <w:rPr>
+                <w:noProof/>
+                <w:webHidden/>
+              </w:rPr>
+              <w:t>8</w:t>
             </w:r>
             <w:r>
               <w:rPr>
@@ -1575,7 +1759,7 @@
           <w:szCs w:val="28"/>
         </w:rPr>
       </w:pPr>
-      <w:bookmarkStart w:id="0" w:name="_Toc57301468"/>
+      <w:bookmarkStart w:id="0" w:name="_Toc58519994"/>
       <w:r>
         <w:rPr>
           <w:szCs w:val="28"/>
@@ -1662,8 +1846,65 @@
           <w:rFonts w:cs="Times New Roman"/>
           <w:lang w:val="uk-UA"/>
         </w:rPr>
-        <w:t>продукт – гра у жанрі platformer з елементами run and gun</w:t>
-      </w:r>
+        <w:t xml:space="preserve">продукт – гра у жанрі </w:t>
+      </w:r>
+      <w:proofErr w:type="spellStart"/>
+      <w:r>
+        <w:rPr>
+          <w:rFonts w:cs="Times New Roman"/>
+          <w:lang w:val="uk-UA"/>
+        </w:rPr>
+        <w:t>platformer</w:t>
+      </w:r>
+      <w:proofErr w:type="spellEnd"/>
+      <w:r>
+        <w:rPr>
+          <w:rFonts w:cs="Times New Roman"/>
+          <w:lang w:val="uk-UA"/>
+        </w:rPr>
+        <w:t xml:space="preserve"> з елементами </w:t>
+      </w:r>
+      <w:proofErr w:type="spellStart"/>
+      <w:r>
+        <w:rPr>
+          <w:rFonts w:cs="Times New Roman"/>
+          <w:lang w:val="uk-UA"/>
+        </w:rPr>
+        <w:t>run</w:t>
+      </w:r>
+      <w:proofErr w:type="spellEnd"/>
+      <w:r>
+        <w:rPr>
+          <w:rFonts w:cs="Times New Roman"/>
+          <w:lang w:val="uk-UA"/>
+        </w:rPr>
+        <w:t xml:space="preserve"> </w:t>
+      </w:r>
+      <w:proofErr w:type="spellStart"/>
+      <w:r>
+        <w:rPr>
+          <w:rFonts w:cs="Times New Roman"/>
+          <w:lang w:val="uk-UA"/>
+        </w:rPr>
+        <w:t>and</w:t>
+      </w:r>
+      <w:proofErr w:type="spellEnd"/>
+      <w:r>
+        <w:rPr>
+          <w:rFonts w:cs="Times New Roman"/>
+          <w:lang w:val="uk-UA"/>
+        </w:rPr>
+        <w:t xml:space="preserve"> </w:t>
+      </w:r>
+      <w:proofErr w:type="spellStart"/>
+      <w:r>
+        <w:rPr>
+          <w:rFonts w:cs="Times New Roman"/>
+          <w:lang w:val="uk-UA"/>
+        </w:rPr>
+        <w:t>gun</w:t>
+      </w:r>
+      <w:proofErr w:type="spellEnd"/>
       <w:r>
         <w:rPr>
           <w:rFonts w:cs="Times New Roman"/>
@@ -1694,7 +1935,7 @@
           <w:szCs w:val="28"/>
         </w:rPr>
       </w:pPr>
-      <w:bookmarkStart w:id="1" w:name="_Toc57301469"/>
+      <w:bookmarkStart w:id="1" w:name="_Toc58519995"/>
       <w:r>
         <w:rPr>
           <w:szCs w:val="28"/>
@@ -1829,6 +2070,7 @@
                 <w:rFonts w:cs="Times New Roman"/>
               </w:rPr>
             </w:pPr>
+            <w:proofErr w:type="spellStart"/>
             <w:r>
               <w:rPr>
                 <w:rFonts w:cs="Times New Roman"/>
@@ -1836,6 +2078,7 @@
               </w:rPr>
               <w:t>Платформер</w:t>
             </w:r>
+            <w:proofErr w:type="spellEnd"/>
             <w:r>
               <w:rPr>
                 <w:rFonts w:cs="Times New Roman"/>
@@ -1901,6 +2144,7 @@
                 <w:rFonts w:cs="Times New Roman"/>
               </w:rPr>
             </w:pPr>
+            <w:proofErr w:type="spellStart"/>
             <w:r>
               <w:rPr>
                 <w:rFonts w:cs="Times New Roman"/>
@@ -1908,6 +2152,7 @@
               </w:rPr>
               <w:t>Туторіал</w:t>
             </w:r>
+            <w:proofErr w:type="spellEnd"/>
             <w:r>
               <w:rPr>
                 <w:rFonts w:cs="Times New Roman"/>
@@ -2205,7 +2450,7 @@
           <w:szCs w:val="28"/>
         </w:rPr>
       </w:pPr>
-      <w:bookmarkStart w:id="2" w:name="_Toc57301470"/>
+      <w:bookmarkStart w:id="2" w:name="_Toc58519996"/>
       <w:r>
         <w:rPr>
           <w:szCs w:val="28"/>
@@ -2419,7 +2664,7 @@
         <w:lastRenderedPageBreak/>
         <w:t xml:space="preserve"> </w:t>
       </w:r>
-      <w:bookmarkStart w:id="3" w:name="_Toc57301471"/>
+      <w:bookmarkStart w:id="3" w:name="_Toc58519997"/>
       <w:r>
         <w:rPr>
           <w:rFonts w:ascii="Times New Roman" w:hAnsi="Times New Roman" w:cs="Times New Roman"/>
@@ -2734,8 +2979,17 @@
                 <w:rFonts w:cs="Times New Roman"/>
                 <w:lang w:val="uk-UA"/>
               </w:rPr>
-              <w:t>Користувач може переглянути туторіал</w:t>
-            </w:r>
+              <w:t xml:space="preserve">Користувач може переглянути </w:t>
+            </w:r>
+            <w:proofErr w:type="spellStart"/>
+            <w:r>
+              <w:rPr>
+                <w:rFonts w:cs="Times New Roman"/>
+                <w:lang w:val="uk-UA"/>
+              </w:rPr>
+              <w:t>туторіал</w:t>
+            </w:r>
+            <w:proofErr w:type="spellEnd"/>
           </w:p>
         </w:tc>
       </w:tr>
@@ -3047,7 +3301,7 @@
         </w:rPr>
         <w:t xml:space="preserve"> </w:t>
       </w:r>
-      <w:bookmarkStart w:id="4" w:name="_Toc57301472"/>
+      <w:bookmarkStart w:id="4" w:name="_Toc58519998"/>
       <w:r>
         <w:rPr>
           <w:rFonts w:ascii="Times New Roman" w:hAnsi="Times New Roman" w:cs="Times New Roman"/>
@@ -3399,7 +3653,7 @@
           <w:szCs w:val="28"/>
         </w:rPr>
       </w:pPr>
-      <w:bookmarkStart w:id="5" w:name="_Toc57301473"/>
+      <w:bookmarkStart w:id="5" w:name="_Toc58519999"/>
       <w:r>
         <w:rPr>
           <w:szCs w:val="28"/>
@@ -3453,7 +3707,7 @@
         </w:rPr>
         <w:t xml:space="preserve"> </w:t>
       </w:r>
-      <w:bookmarkStart w:id="6" w:name="_Toc57301474"/>
+      <w:bookmarkStart w:id="6" w:name="_Toc58520000"/>
       <w:r>
         <w:rPr>
           <w:rFonts w:ascii="Times New Roman" w:hAnsi="Times New Roman" w:cs="Times New Roman"/>
@@ -3798,24 +4052,20 @@
           <w:szCs w:val="28"/>
         </w:rPr>
       </w:pPr>
+      <w:bookmarkStart w:id="7" w:name="_Toc58520001"/>
       <w:r>
         <w:rPr>
           <w:szCs w:val="28"/>
         </w:rPr>
-        <w:t xml:space="preserve">Вимоги до </w:t>
+        <w:t>Вимоги до рушія</w:t>
       </w:r>
       <w:r>
         <w:rPr>
           <w:szCs w:val="28"/>
         </w:rPr>
-        <w:t>рушія</w:t>
-      </w:r>
-      <w:r>
-        <w:rPr>
-          <w:szCs w:val="28"/>
-        </w:rPr>
         <w:t>:</w:t>
       </w:r>
+      <w:bookmarkEnd w:id="7"/>
     </w:p>
     <w:p>
       <w:pPr>
@@ -4155,7 +4405,39 @@
                 <w:rFonts w:cs="Times New Roman"/>
                 <w:lang w:val="uk-UA"/>
               </w:rPr>
-              <w:t>Рушій повинен мати конфігурації для Дебагу та Релізу. В Дебазі рушій повинен мати змогу надавати можливість виводити додаткову корисну розробнику інформацію. В Релізі – оптимізувати процеси та поліпшувати продуктивність.</w:t>
+              <w:t xml:space="preserve">Рушій повинен мати конфігурації для </w:t>
+            </w:r>
+            <w:proofErr w:type="spellStart"/>
+            <w:r>
+              <w:rPr>
+                <w:rFonts w:cs="Times New Roman"/>
+                <w:lang w:val="uk-UA"/>
+              </w:rPr>
+              <w:t>Дебагу</w:t>
+            </w:r>
+            <w:proofErr w:type="spellEnd"/>
+            <w:r>
+              <w:rPr>
+                <w:rFonts w:cs="Times New Roman"/>
+                <w:lang w:val="uk-UA"/>
+              </w:rPr>
+              <w:t xml:space="preserve"> та Релізу. В </w:t>
+            </w:r>
+            <w:proofErr w:type="spellStart"/>
+            <w:r>
+              <w:rPr>
+                <w:rFonts w:cs="Times New Roman"/>
+                <w:lang w:val="uk-UA"/>
+              </w:rPr>
+              <w:t>Дебазі</w:t>
+            </w:r>
+            <w:proofErr w:type="spellEnd"/>
+            <w:r>
+              <w:rPr>
+                <w:rFonts w:cs="Times New Roman"/>
+                <w:lang w:val="uk-UA"/>
+              </w:rPr>
+              <w:t xml:space="preserve"> рушій повинен мати змогу надавати можливість виводити додаткову корисну розробнику інформацію. В Релізі – оптимізувати процеси та поліпшувати продуктивність.</w:t>
             </w:r>
           </w:p>
         </w:tc>
@@ -4209,6 +4491,7 @@
               <w:ind w:firstLine="0"/>
               <w:rPr>
                 <w:rFonts w:cs="Times New Roman"/>
+                <w:lang w:val="uk-UA"/>
               </w:rPr>
             </w:pPr>
             <w:r>
@@ -4319,7 +4602,7 @@
           <w:szCs w:val="28"/>
         </w:rPr>
       </w:pPr>
-      <w:bookmarkStart w:id="7" w:name="_Toc57301475"/>
+      <w:bookmarkStart w:id="8" w:name="_Toc58520002"/>
       <w:r>
         <w:rPr>
           <w:szCs w:val="28"/>
@@ -4333,7 +4616,7 @@
         </w:rPr>
         <w:t>:</w:t>
       </w:r>
-      <w:bookmarkEnd w:id="7"/>
+      <w:bookmarkEnd w:id="8"/>
     </w:p>
     <w:p>
       <w:pPr>
@@ -4354,7 +4637,7 @@
           <w:lang w:val="uk-UA"/>
         </w:rPr>
       </w:pPr>
-      <w:bookmarkStart w:id="8" w:name="_Toc57301476"/>
+      <w:bookmarkStart w:id="9" w:name="_Toc58520003"/>
       <w:r>
         <w:rPr>
           <w:rFonts w:ascii="Times New Roman" w:hAnsi="Times New Roman" w:cs="Times New Roman"/>
@@ -4403,7 +4686,7 @@
         </w:rPr>
         <w:t>:</w:t>
       </w:r>
-      <w:bookmarkEnd w:id="8"/>
+      <w:bookmarkEnd w:id="9"/>
     </w:p>
     <w:p>
       <w:pPr>
@@ -4411,11 +4694,19 @@
           <w:lang w:val="uk-UA"/>
         </w:rPr>
       </w:pPr>
+      <w:proofErr w:type="spellStart"/>
       <w:r>
         <w:rPr>
           <w:lang w:val="ru-RU"/>
         </w:rPr>
-        <w:t>Процесор: 2</w:t>
+        <w:t>Процесор</w:t>
+      </w:r>
+      <w:proofErr w:type="spellEnd"/>
+      <w:r>
+        <w:rPr>
+          <w:lang w:val="ru-RU"/>
+        </w:rPr>
+        <w:t>: 2</w:t>
       </w:r>
       <w:r>
         <w:rPr>
@@ -4434,7 +4725,21 @@
         <w:rPr>
           <w:lang w:val="uk-UA"/>
         </w:rPr>
-        <w:t>Оперативна пам’ять: 4 Гб,</w:t>
+        <w:t xml:space="preserve">Оперативна пам’ять: 4 </w:t>
+      </w:r>
+      <w:proofErr w:type="spellStart"/>
+      <w:r>
+        <w:rPr>
+          <w:lang w:val="uk-UA"/>
+        </w:rPr>
+        <w:t>Гб</w:t>
+      </w:r>
+      <w:proofErr w:type="spellEnd"/>
+      <w:r>
+        <w:rPr>
+          <w:lang w:val="uk-UA"/>
+        </w:rPr>
+        <w:t>,</w:t>
       </w:r>
     </w:p>
     <w:p>
@@ -4468,11 +4773,19 @@
         </w:rPr>
         <w:t xml:space="preserve">512 </w:t>
       </w:r>
-      <w:r>
-        <w:rPr>
-          <w:lang w:val="uk-UA"/>
-        </w:rPr>
-        <w:t>Мб;</w:t>
+      <w:proofErr w:type="spellStart"/>
+      <w:r>
+        <w:rPr>
+          <w:lang w:val="uk-UA"/>
+        </w:rPr>
+        <w:t>Мб</w:t>
+      </w:r>
+      <w:proofErr w:type="spellEnd"/>
+      <w:r>
+        <w:rPr>
+          <w:lang w:val="uk-UA"/>
+        </w:rPr>
+        <w:t>;</w:t>
       </w:r>
     </w:p>
     <w:p>
@@ -4494,7 +4807,7 @@
           <w:lang w:val="uk-UA"/>
         </w:rPr>
       </w:pPr>
-      <w:bookmarkStart w:id="9" w:name="_Toc57301477"/>
+      <w:bookmarkStart w:id="10" w:name="_Toc58520004"/>
       <w:r>
         <w:rPr>
           <w:rFonts w:ascii="Times New Roman" w:hAnsi="Times New Roman" w:cs="Times New Roman"/>
@@ -4543,7 +4856,7 @@
         </w:rPr>
         <w:t>:</w:t>
       </w:r>
-      <w:bookmarkEnd w:id="9"/>
+      <w:bookmarkEnd w:id="10"/>
     </w:p>
     <w:p>
       <w:pPr>
@@ -4580,7 +4893,21 @@
         <w:rPr>
           <w:lang w:val="uk-UA"/>
         </w:rPr>
-        <w:t xml:space="preserve"> Гб,</w:t>
+        <w:t xml:space="preserve"> </w:t>
+      </w:r>
+      <w:proofErr w:type="spellStart"/>
+      <w:r>
+        <w:rPr>
+          <w:lang w:val="uk-UA"/>
+        </w:rPr>
+        <w:t>Гб</w:t>
+      </w:r>
+      <w:proofErr w:type="spellEnd"/>
+      <w:r>
+        <w:rPr>
+          <w:lang w:val="uk-UA"/>
+        </w:rPr>
+        <w:t>,</w:t>
       </w:r>
     </w:p>
     <w:p>
@@ -4599,8 +4926,16 @@
         <w:rPr>
           <w:lang w:val="uk-UA"/>
         </w:rPr>
-        <w:t>дискретна, 2Гб відеопам’яті</w:t>
-      </w:r>
+        <w:t xml:space="preserve">дискретна, 2Гб </w:t>
+      </w:r>
+      <w:proofErr w:type="spellStart"/>
+      <w:r>
+        <w:rPr>
+          <w:lang w:val="uk-UA"/>
+        </w:rPr>
+        <w:t>відеопам’яті</w:t>
+      </w:r>
+      <w:proofErr w:type="spellEnd"/>
       <w:r>
         <w:rPr>
           <w:lang w:val="uk-UA"/>
@@ -4618,7 +4953,21 @@
         <w:rPr>
           <w:lang w:val="uk-UA"/>
         </w:rPr>
-        <w:t>Вільне місце на жорсткому диску: 512 Мб;</w:t>
+        <w:t xml:space="preserve">Вільне місце на жорсткому диску: 512 </w:t>
+      </w:r>
+      <w:proofErr w:type="spellStart"/>
+      <w:r>
+        <w:rPr>
+          <w:lang w:val="uk-UA"/>
+        </w:rPr>
+        <w:t>Мб</w:t>
+      </w:r>
+      <w:proofErr w:type="spellEnd"/>
+      <w:r>
+        <w:rPr>
+          <w:lang w:val="uk-UA"/>
+        </w:rPr>
+        <w:t>;</w:t>
       </w:r>
     </w:p>
     <w:p>
@@ -4636,6 +4985,7 @@
         <w:jc w:val="left"/>
         <w:rPr>
           <w:rFonts w:cs="Times New Roman"/>
+          <w:lang w:val="ru-RU"/>
         </w:rPr>
       </w:pPr>
       <w:r>
@@ -4660,7 +5010,7 @@
           <w:szCs w:val="28"/>
         </w:rPr>
       </w:pPr>
-      <w:bookmarkStart w:id="10" w:name="_Toc57301478"/>
+      <w:bookmarkStart w:id="11" w:name="_Toc58520005"/>
       <w:r>
         <w:rPr>
           <w:szCs w:val="28"/>
@@ -4674,7 +5024,7 @@
         </w:rPr>
         <w:t>:</w:t>
       </w:r>
-      <w:bookmarkEnd w:id="10"/>
+      <w:bookmarkEnd w:id="11"/>
     </w:p>
     <w:p>
       <w:pPr>
@@ -4695,7 +5045,7 @@
           <w:lang w:val="uk-UA"/>
         </w:rPr>
       </w:pPr>
-      <w:bookmarkStart w:id="11" w:name="_Toc57301479"/>
+      <w:bookmarkStart w:id="12" w:name="_Toc58520006"/>
       <w:r>
         <w:rPr>
           <w:rFonts w:ascii="Times New Roman" w:hAnsi="Times New Roman" w:cs="Times New Roman"/>
@@ -4708,7 +5058,7 @@
         </w:rPr>
         <w:t>Додаток 1:</w:t>
       </w:r>
-      <w:bookmarkEnd w:id="11"/>
+      <w:bookmarkEnd w:id="12"/>
     </w:p>
     <w:p>
       <w:pPr>
@@ -4855,6 +5205,7 @@
           <w:lang w:val="uk-UA"/>
         </w:rPr>
       </w:pPr>
+      <w:bookmarkStart w:id="13" w:name="_Toc58520007"/>
       <w:r>
         <w:rPr>
           <w:rFonts w:ascii="Times New Roman" w:hAnsi="Times New Roman" w:cs="Times New Roman"/>
@@ -4892,6 +5243,7 @@
         </w:rPr>
         <w:t>:</w:t>
       </w:r>
+      <w:bookmarkEnd w:id="13"/>
     </w:p>
     <w:p>
       <w:pPr>

</xml_diff>